<commit_message>
Small updates to docx.
</commit_message>
<xml_diff>
--- a/K2 G Suite Add-on - Development and Installation.docx
+++ b/K2 G Suite Add-on - Development and Installation.docx
@@ -76,6 +76,11 @@
           <w:ilvl w:val="0"/>
           <w:numId w:val="6"/>
         </w:numPr>
+        <w:rPr>
+          <w:rStyle w:val="Hyperlink"/>
+          <w:color w:val="auto"/>
+          <w:u w:val="none"/>
+        </w:rPr>
       </w:pPr>
       <w:r>
         <w:t xml:space="preserve">Install and configure Clasp per the project documentation </w:t>
@@ -91,6 +96,18 @@
     </w:p>
     <w:p>
       <w:pPr>
+        <w:pStyle w:val="ListParagraph"/>
+        <w:numPr>
+          <w:ilvl w:val="1"/>
+          <w:numId w:val="6"/>
+        </w:numPr>
+      </w:pPr>
+      <w:r>
+        <w:t>Please note that this also contains a user setting in google.</w:t>
+      </w:r>
+    </w:p>
+    <w:p>
+      <w:pPr>
         <w:pStyle w:val="Heading1"/>
       </w:pPr>
       <w:r>
@@ -379,6 +396,7 @@
         <w:pStyle w:val="Heading2"/>
       </w:pPr>
       <w:r>
+        <w:lastRenderedPageBreak/>
         <w:t>Setup VS Code Project</w:t>
       </w:r>
     </w:p>
@@ -405,30 +423,8 @@
           <w:numId w:val="6"/>
         </w:numPr>
       </w:pPr>
-      <w:proofErr w:type="gramStart"/>
-      <w:r>
-        <w:lastRenderedPageBreak/>
-        <w:t>Edit .</w:t>
-      </w:r>
-      <w:proofErr w:type="spellStart"/>
-      <w:r>
-        <w:t>clasp</w:t>
-      </w:r>
-      <w:proofErr w:type="gramEnd"/>
-      <w:r>
-        <w:t>.json</w:t>
-      </w:r>
-      <w:proofErr w:type="spellEnd"/>
-      <w:r>
-        <w:t xml:space="preserve"> file and paste the Script ID as the </w:t>
-      </w:r>
-      <w:proofErr w:type="spellStart"/>
-      <w:r>
-        <w:t>scriptId</w:t>
-      </w:r>
-      <w:proofErr w:type="spellEnd"/>
-      <w:r>
-        <w:t xml:space="preserve"> value</w:t>
+      <w:r>
+        <w:t>Edit .clasp.json file and paste the Script ID as the scriptId value</w:t>
       </w:r>
     </w:p>
     <w:p>
@@ -521,6 +517,18 @@
       </w:pPr>
       <w:r>
         <w:t>Publish &gt; Deploy from manifest…</w:t>
+      </w:r>
+    </w:p>
+    <w:p>
+      <w:pPr>
+        <w:pStyle w:val="ListParagraph"/>
+        <w:numPr>
+          <w:ilvl w:val="0"/>
+          <w:numId w:val="6"/>
+        </w:numPr>
+      </w:pPr>
+      <w:r>
+        <w:t>Click Install add-on</w:t>
       </w:r>
     </w:p>
     <w:p>
@@ -646,6 +654,7 @@
         <w:pStyle w:val="Heading1"/>
       </w:pPr>
       <w:r>
+        <w:lastRenderedPageBreak/>
         <w:t>Domain Publishing</w:t>
       </w:r>
     </w:p>
@@ -706,7 +715,6 @@
         </w:numPr>
       </w:pPr>
       <w:r>
-        <w:lastRenderedPageBreak/>
         <w:t>Publish &gt; Deploy from manifest…</w:t>
       </w:r>
     </w:p>
@@ -743,13 +751,8 @@
         </w:numPr>
       </w:pPr>
       <w:r>
-        <w:t xml:space="preserve">Manifest: </w:t>
-      </w:r>
-      <w:proofErr w:type="spellStart"/>
-      <w:r>
-        <w:t>appscript</w:t>
-      </w:r>
-      <w:proofErr w:type="spellEnd"/>
+        <w:t>Manifest: appscript</w:t>
+      </w:r>
     </w:p>
     <w:p>
       <w:pPr>
@@ -772,23 +775,7 @@
         </w:numPr>
       </w:pPr>
       <w:r>
-        <w:t xml:space="preserve">Manifest </w:t>
-      </w:r>
-      <w:proofErr w:type="spellStart"/>
-      <w:r>
-        <w:t>entrypoints</w:t>
-      </w:r>
-      <w:proofErr w:type="spellEnd"/>
-      <w:r>
-        <w:t xml:space="preserve">: </w:t>
-      </w:r>
-      <w:proofErr w:type="spellStart"/>
-      <w:r>
-        <w:t>gmail</w:t>
-      </w:r>
-      <w:proofErr w:type="spellEnd"/>
-      <w:r>
-        <w:t xml:space="preserve"> add-on</w:t>
+        <w:t>Manifest entrypoints: gmail add-on</w:t>
       </w:r>
     </w:p>
     <w:p>
@@ -1125,13 +1112,9 @@
         </w:numPr>
       </w:pPr>
       <w:r>
-        <w:t xml:space="preserve">G Suite Add-ons </w:t>
-      </w:r>
-      <w:proofErr w:type="spellStart"/>
-      <w:r>
-        <w:t>Extensio</w:t>
-      </w:r>
-      <w:proofErr w:type="spellEnd"/>
+        <w:lastRenderedPageBreak/>
+        <w:t>G Suite Add-ons Extensio</w:t>
+      </w:r>
     </w:p>
     <w:p>
       <w:pPr>
@@ -1216,7 +1199,6 @@
         <w:pStyle w:val="Heading3"/>
       </w:pPr>
       <w:r>
-        <w:lastRenderedPageBreak/>
         <w:t>Publish</w:t>
       </w:r>
     </w:p>
@@ -1395,13 +1377,8 @@
           <w:numId w:val="6"/>
         </w:numPr>
       </w:pPr>
-      <w:proofErr w:type="gramStart"/>
-      <w:r>
-        <w:t>Don’t</w:t>
-      </w:r>
-      <w:proofErr w:type="gramEnd"/>
-      <w:r>
-        <w:t xml:space="preserve"> worry, you can now see the App URL at the top of the Publish page.</w:t>
+      <w:r>
+        <w:t>Don’t worry, you can now see the App URL at the top of the Publish page.</w:t>
       </w:r>
     </w:p>
     <w:p>
@@ -1797,6 +1774,122 @@
     <w:pPr>
       <w:pStyle w:val="Footer"/>
     </w:pPr>
+    <w:r>
+      <w:rPr>
+        <w:noProof/>
+      </w:rPr>
+      <mc:AlternateContent>
+        <mc:Choice Requires="wps">
+          <w:drawing>
+            <wp:anchor distT="0" distB="0" distL="114300" distR="114300" simplePos="0" relativeHeight="251661312" behindDoc="0" locked="0" layoutInCell="0" allowOverlap="1" wp14:anchorId="6F37F180" wp14:editId="6CD08C91">
+              <wp:simplePos x="0" y="0"/>
+              <wp:positionH relativeFrom="page">
+                <wp:posOffset>0</wp:posOffset>
+              </wp:positionH>
+              <wp:positionV relativeFrom="page">
+                <wp:posOffset>9594215</wp:posOffset>
+              </wp:positionV>
+              <wp:extent cx="7772400" cy="273050"/>
+              <wp:effectExtent l="0" t="0" r="0" b="12700"/>
+              <wp:wrapNone/>
+              <wp:docPr id="4" name="MSIPCM1bc14c3ead837d0933cdb480" descr="{&quot;HashCode&quot;:777030729,&quot;Height&quot;:792.0,&quot;Width&quot;:612.0,&quot;Placement&quot;:&quot;Footer&quot;,&quot;Index&quot;:&quot;Primary&quot;,&quot;Section&quot;:1,&quot;Top&quot;:0.0,&quot;Left&quot;:0.0}"/>
+              <wp:cNvGraphicFramePr/>
+              <a:graphic xmlns:a="http://schemas.openxmlformats.org/drawingml/2006/main">
+                <a:graphicData uri="http://schemas.microsoft.com/office/word/2010/wordprocessingShape">
+                  <wps:wsp>
+                    <wps:cNvSpPr txBox="1"/>
+                    <wps:spPr>
+                      <a:xfrm>
+                        <a:off x="0" y="0"/>
+                        <a:ext cx="7772400" cy="273050"/>
+                      </a:xfrm>
+                      <a:prstGeom prst="rect">
+                        <a:avLst/>
+                      </a:prstGeom>
+                      <a:noFill/>
+                      <a:ln w="6350">
+                        <a:noFill/>
+                      </a:ln>
+                      <a:extLst>
+                        <a:ext uri="{91240B29-F687-4F45-9708-019B960494DF}">
+                          <a14:hiddenLine xmlns:a14="http://schemas.microsoft.com/office/drawing/2010/main" w="6350">
+                            <a:solidFill>
+                              <a:prstClr val="black"/>
+                            </a:solidFill>
+                          </a14:hiddenLine>
+                        </a:ext>
+                      </a:extLst>
+                    </wps:spPr>
+                    <wps:txbx>
+                      <w:txbxContent>
+                        <w:p>
+                          <w:pPr>
+                            <w:spacing w:after="0"/>
+                            <w:rPr>
+                              <w:rFonts w:ascii="Calibri" w:hAnsi="Calibri" w:cs="Calibri"/>
+                              <w:color w:val="000000"/>
+                              <w:sz w:val="16"/>
+                            </w:rPr>
+                          </w:pPr>
+                          <w:r>
+                            <w:rPr>
+                              <w:rFonts w:ascii="Calibri" w:hAnsi="Calibri" w:cs="Calibri"/>
+                              <w:color w:val="000000"/>
+                              <w:sz w:val="16"/>
+                            </w:rPr>
+                            <w:t>Sensitivity: Internal</w:t>
+                          </w:r>
+                        </w:p>
+                      </w:txbxContent>
+                    </wps:txbx>
+                    <wps:bodyPr rot="0" spcFirstLastPara="0" vertOverflow="overflow" horzOverflow="overflow" vert="horz" wrap="square" lIns="254000" tIns="0" rIns="91440" bIns="0" numCol="1" spcCol="0" rtlCol="0" fromWordArt="0" anchor="b" anchorCtr="0" forceAA="0" compatLnSpc="1">
+                      <a:prstTxWarp prst="textNoShape">
+                        <a:avLst/>
+                      </a:prstTxWarp>
+                      <a:noAutofit/>
+                    </wps:bodyPr>
+                  </wps:wsp>
+                </a:graphicData>
+              </a:graphic>
+            </wp:anchor>
+          </w:drawing>
+        </mc:Choice>
+        <mc:Fallback>
+          <w:pict>
+            <v:shapetype w14:anchorId="6F37F180" id="_x0000_t202" coordsize="21600,21600" o:spt="202" path="m,l,21600r21600,l21600,xe">
+              <v:stroke joinstyle="miter"/>
+              <v:path gradientshapeok="t" o:connecttype="rect"/>
+            </v:shapetype>
+            <v:shape id="MSIPCM1bc14c3ead837d0933cdb480" o:spid="_x0000_s1027" type="#_x0000_t202" alt="{&quot;HashCode&quot;:777030729,&quot;Height&quot;:792.0,&quot;Width&quot;:612.0,&quot;Placement&quot;:&quot;Footer&quot;,&quot;Index&quot;:&quot;Primary&quot;,&quot;Section&quot;:1,&quot;Top&quot;:0.0,&quot;Left&quot;:0.0}" style="position:absolute;margin-left:0;margin-top:755.45pt;width:612pt;height:21.5pt;z-index:251661312;visibility:visible;mso-wrap-style:square;mso-wrap-distance-left:9pt;mso-wrap-distance-top:0;mso-wrap-distance-right:9pt;mso-wrap-distance-bottom:0;mso-position-horizontal:absolute;mso-position-horizontal-relative:page;mso-position-vertical:absolute;mso-position-vertical-relative:page;v-text-anchor:bottom" o:gfxdata="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" o:allowincell="f" filled="f" stroked="f" strokeweight=".5pt">
+              <v:fill o:detectmouseclick="t"/>
+              <v:textbox inset="20pt,0,,0">
+                <w:txbxContent>
+                  <w:p>
+                    <w:pPr>
+                      <w:spacing w:after="0"/>
+                      <w:rPr>
+                        <w:rFonts w:ascii="Calibri" w:hAnsi="Calibri" w:cs="Calibri"/>
+                        <w:color w:val="000000"/>
+                        <w:sz w:val="16"/>
+                      </w:rPr>
+                    </w:pPr>
+                    <w:r>
+                      <w:rPr>
+                        <w:rFonts w:ascii="Calibri" w:hAnsi="Calibri" w:cs="Calibri"/>
+                        <w:color w:val="000000"/>
+                        <w:sz w:val="16"/>
+                      </w:rPr>
+                      <w:t>Sensitivity: Internal</w:t>
+                    </w:r>
+                  </w:p>
+                </w:txbxContent>
+              </v:textbox>
+              <w10:wrap anchorx="page" anchory="page"/>
+            </v:shape>
+          </w:pict>
+        </mc:Fallback>
+      </mc:AlternateContent>
+    </w:r>
     <w:r>
       <w:rPr>
         <w:noProof/>

</xml_diff>

<commit_message>
More updates to the docx
</commit_message>
<xml_diff>
--- a/K2 G Suite Add-on - Development and Installation.docx
+++ b/K2 G Suite Add-on - Development and Installation.docx
@@ -461,29 +461,445 @@
     </w:p>
     <w:p>
       <w:pPr>
-        <w:pStyle w:val="ListParagraph"/>
-        <w:numPr>
-          <w:ilvl w:val="0"/>
-          <w:numId w:val="6"/>
-        </w:numPr>
-      </w:pPr>
-      <w:r>
-        <w:t>Update the project with the local files</w:t>
-      </w:r>
-    </w:p>
-    <w:p>
-      <w:pPr>
-        <w:ind w:left="720"/>
-      </w:pPr>
-      <w:r>
-        <w:t>clasp push</w:t>
-      </w:r>
-    </w:p>
-    <w:p>
-      <w:pPr>
         <w:pStyle w:val="Heading2"/>
       </w:pPr>
       <w:r>
+        <w:t>Create an App in Azure AD</w:t>
+      </w:r>
+    </w:p>
+    <w:p>
+      <w:r>
+        <w:t>K2 Cloud is currently integrated with AAD. This means that we’ll need to provide permissions to the K2 API using an AAD App. Some of the details of this app need to be updated in the code of the project. The AAD app also needs some details of the actual Google Project.</w:t>
+      </w:r>
+    </w:p>
+    <w:p>
+      <w:pPr>
+        <w:pStyle w:val="Heading3"/>
+      </w:pPr>
+      <w:r>
+        <w:t>Creating the AAD App</w:t>
+      </w:r>
+    </w:p>
+    <w:p>
+      <w:pPr>
+        <w:pStyle w:val="ListParagraph"/>
+        <w:numPr>
+          <w:ilvl w:val="0"/>
+          <w:numId w:val="7"/>
+        </w:numPr>
+      </w:pPr>
+      <w:r>
+        <w:t>Login to the Azure Portal</w:t>
+      </w:r>
+    </w:p>
+    <w:p>
+      <w:pPr>
+        <w:pStyle w:val="ListParagraph"/>
+        <w:numPr>
+          <w:ilvl w:val="0"/>
+          <w:numId w:val="7"/>
+        </w:numPr>
+      </w:pPr>
+      <w:r>
+        <w:t>Go to Azure Active Directory</w:t>
+      </w:r>
+    </w:p>
+    <w:p>
+      <w:pPr>
+        <w:pStyle w:val="ListParagraph"/>
+        <w:numPr>
+          <w:ilvl w:val="0"/>
+          <w:numId w:val="7"/>
+        </w:numPr>
+      </w:pPr>
+      <w:r>
+        <w:t>Find the App Registration</w:t>
+      </w:r>
+    </w:p>
+    <w:p>
+      <w:pPr>
+        <w:pStyle w:val="ListParagraph"/>
+        <w:numPr>
+          <w:ilvl w:val="0"/>
+          <w:numId w:val="7"/>
+        </w:numPr>
+      </w:pPr>
+      <w:r>
+        <w:t>Click New Registration</w:t>
+      </w:r>
+    </w:p>
+    <w:p>
+      <w:pPr>
+        <w:pStyle w:val="ListParagraph"/>
+        <w:numPr>
+          <w:ilvl w:val="0"/>
+          <w:numId w:val="7"/>
+        </w:numPr>
+      </w:pPr>
+      <w:r>
+        <w:t>Type the name of the app, select “</w:t>
+      </w:r>
+      <w:r>
+        <w:rPr>
+          <w:rFonts w:ascii="Segoe UI" w:hAnsi="Segoe UI" w:cs="Segoe UI"/>
+          <w:color w:val="323130"/>
+          <w:sz w:val="20"/>
+          <w:szCs w:val="20"/>
+          <w:shd w:val="clear" w:color="auto" w:fill="FFFFFF"/>
+        </w:rPr>
+        <w:t>Accounts in any organizational directory (Any Azure AD directory - Multitenant) and personal Microsoft accounts (e.g. Skype, Xbox)</w:t>
+      </w:r>
+      <w:r>
+        <w:rPr>
+          <w:rFonts w:ascii="Segoe UI" w:hAnsi="Segoe UI" w:cs="Segoe UI"/>
+          <w:color w:val="323130"/>
+          <w:sz w:val="20"/>
+          <w:szCs w:val="20"/>
+          <w:shd w:val="clear" w:color="auto" w:fill="FFFFFF"/>
+        </w:rPr>
+        <w:t>”</w:t>
+      </w:r>
+    </w:p>
+    <w:p>
+      <w:pPr>
+        <w:pStyle w:val="ListParagraph"/>
+        <w:numPr>
+          <w:ilvl w:val="0"/>
+          <w:numId w:val="7"/>
+        </w:numPr>
+      </w:pPr>
+      <w:r>
+        <w:rPr>
+          <w:rFonts w:ascii="Segoe UI" w:hAnsi="Segoe UI" w:cs="Segoe UI"/>
+          <w:color w:val="323130"/>
+          <w:sz w:val="20"/>
+          <w:szCs w:val="20"/>
+          <w:shd w:val="clear" w:color="auto" w:fill="FFFFFF"/>
+        </w:rPr>
+        <w:t>Under Redirect URI, select “web” and enter the following URL, replacing the SCRIPTID: “</w:t>
+      </w:r>
+      <w:r>
+        <w:rPr>
+          <w:rFonts w:ascii="Segoe UI" w:hAnsi="Segoe UI" w:cs="Segoe UI"/>
+          <w:color w:val="323130"/>
+          <w:sz w:val="20"/>
+          <w:szCs w:val="20"/>
+          <w:shd w:val="clear" w:color="auto" w:fill="FFFFFF"/>
+        </w:rPr>
+        <w:t>https://script.google.com/macros/d/{SCRIPT ID}/usercallback</w:t>
+      </w:r>
+      <w:r>
+        <w:rPr>
+          <w:rFonts w:ascii="Segoe UI" w:hAnsi="Segoe UI" w:cs="Segoe UI"/>
+          <w:color w:val="323130"/>
+          <w:sz w:val="20"/>
+          <w:szCs w:val="20"/>
+          <w:shd w:val="clear" w:color="auto" w:fill="FFFFFF"/>
+        </w:rPr>
+        <w:t xml:space="preserve">” with the value </w:t>
+      </w:r>
+      <w:r>
+        <w:rPr>
+          <w:rFonts w:ascii="Segoe UI" w:hAnsi="Segoe UI" w:cs="Segoe UI"/>
+          <w:color w:val="323130"/>
+          <w:sz w:val="20"/>
+          <w:szCs w:val="20"/>
+          <w:shd w:val="clear" w:color="auto" w:fill="FFFFFF"/>
+        </w:rPr>
+        <w:t>entered in the .clasp.json file.</w:t>
+      </w:r>
+    </w:p>
+    <w:p>
+      <w:pPr>
+        <w:pStyle w:val="ListParagraph"/>
+        <w:numPr>
+          <w:ilvl w:val="0"/>
+          <w:numId w:val="7"/>
+        </w:numPr>
+      </w:pPr>
+      <w:r>
+        <w:rPr>
+          <w:rFonts w:ascii="Segoe UI" w:hAnsi="Segoe UI" w:cs="Segoe UI"/>
+          <w:color w:val="323130"/>
+          <w:sz w:val="20"/>
+          <w:szCs w:val="20"/>
+          <w:shd w:val="clear" w:color="auto" w:fill="FFFFFF"/>
+        </w:rPr>
+        <w:t>Click Register</w:t>
+      </w:r>
+    </w:p>
+    <w:p>
+      <w:pPr>
+        <w:pStyle w:val="ListParagraph"/>
+        <w:numPr>
+          <w:ilvl w:val="0"/>
+          <w:numId w:val="7"/>
+        </w:numPr>
+      </w:pPr>
+      <w:r>
+        <w:rPr>
+          <w:rFonts w:ascii="Segoe UI" w:hAnsi="Segoe UI" w:cs="Segoe UI"/>
+          <w:color w:val="323130"/>
+          <w:sz w:val="20"/>
+          <w:szCs w:val="20"/>
+          <w:shd w:val="clear" w:color="auto" w:fill="FFFFFF"/>
+        </w:rPr>
+        <w:t>Once the app is registered, go to the API Permissions.</w:t>
+      </w:r>
+    </w:p>
+    <w:p>
+      <w:pPr>
+        <w:pStyle w:val="ListParagraph"/>
+        <w:numPr>
+          <w:ilvl w:val="0"/>
+          <w:numId w:val="7"/>
+        </w:numPr>
+      </w:pPr>
+      <w:r>
+        <w:rPr>
+          <w:rFonts w:ascii="Segoe UI" w:hAnsi="Segoe UI" w:cs="Segoe UI"/>
+          <w:color w:val="323130"/>
+          <w:sz w:val="20"/>
+          <w:szCs w:val="20"/>
+          <w:shd w:val="clear" w:color="auto" w:fill="FFFFFF"/>
+        </w:rPr>
+        <w:t>Add permissions for the K2 API</w:t>
+      </w:r>
+    </w:p>
+    <w:p>
+      <w:pPr>
+        <w:pStyle w:val="ListParagraph"/>
+        <w:numPr>
+          <w:ilvl w:val="1"/>
+          <w:numId w:val="7"/>
+        </w:numPr>
+      </w:pPr>
+      <w:r>
+        <w:rPr>
+          <w:rFonts w:ascii="Segoe UI" w:hAnsi="Segoe UI" w:cs="Segoe UI"/>
+          <w:color w:val="323130"/>
+          <w:sz w:val="20"/>
+          <w:szCs w:val="20"/>
+          <w:shd w:val="clear" w:color="auto" w:fill="FFFFFF"/>
+        </w:rPr>
+        <w:t>Click add permissions</w:t>
+      </w:r>
+    </w:p>
+    <w:p>
+      <w:pPr>
+        <w:pStyle w:val="ListParagraph"/>
+        <w:numPr>
+          <w:ilvl w:val="1"/>
+          <w:numId w:val="7"/>
+        </w:numPr>
+      </w:pPr>
+      <w:r>
+        <w:rPr>
+          <w:rFonts w:ascii="Segoe UI" w:hAnsi="Segoe UI" w:cs="Segoe UI"/>
+          <w:color w:val="323130"/>
+          <w:sz w:val="20"/>
+          <w:szCs w:val="20"/>
+          <w:shd w:val="clear" w:color="auto" w:fill="FFFFFF"/>
+        </w:rPr>
+        <w:t>search K2 under “APIs my organization uses”</w:t>
+      </w:r>
+    </w:p>
+    <w:p>
+      <w:pPr>
+        <w:pStyle w:val="ListParagraph"/>
+        <w:numPr>
+          <w:ilvl w:val="1"/>
+          <w:numId w:val="7"/>
+        </w:numPr>
+      </w:pPr>
+      <w:r>
+        <w:rPr>
+          <w:rFonts w:ascii="Segoe UI" w:hAnsi="Segoe UI" w:cs="Segoe UI"/>
+          <w:color w:val="323130"/>
+          <w:sz w:val="20"/>
+          <w:szCs w:val="20"/>
+          <w:shd w:val="clear" w:color="auto" w:fill="FFFFFF"/>
+        </w:rPr>
+        <w:t>select K2 API.</w:t>
+      </w:r>
+    </w:p>
+    <w:p>
+      <w:pPr>
+        <w:pStyle w:val="ListParagraph"/>
+        <w:numPr>
+          <w:ilvl w:val="1"/>
+          <w:numId w:val="7"/>
+        </w:numPr>
+      </w:pPr>
+      <w:r>
+        <w:rPr>
+          <w:rFonts w:ascii="Segoe UI" w:hAnsi="Segoe UI" w:cs="Segoe UI"/>
+          <w:color w:val="323130"/>
+          <w:sz w:val="20"/>
+          <w:szCs w:val="20"/>
+          <w:shd w:val="clear" w:color="auto" w:fill="FFFFFF"/>
+        </w:rPr>
+        <w:t>Select Delegate permissions</w:t>
+      </w:r>
+    </w:p>
+    <w:p>
+      <w:pPr>
+        <w:pStyle w:val="ListParagraph"/>
+        <w:numPr>
+          <w:ilvl w:val="1"/>
+          <w:numId w:val="7"/>
+        </w:numPr>
+      </w:pPr>
+      <w:r>
+        <w:rPr>
+          <w:rFonts w:ascii="Segoe UI" w:hAnsi="Segoe UI" w:cs="Segoe UI"/>
+          <w:color w:val="323130"/>
+          <w:sz w:val="20"/>
+          <w:szCs w:val="20"/>
+          <w:shd w:val="clear" w:color="auto" w:fill="FFFFFF"/>
+        </w:rPr>
+        <w:t>Select User_impersonation</w:t>
+      </w:r>
+    </w:p>
+    <w:p>
+      <w:pPr>
+        <w:pStyle w:val="ListParagraph"/>
+        <w:numPr>
+          <w:ilvl w:val="1"/>
+          <w:numId w:val="7"/>
+        </w:numPr>
+      </w:pPr>
+      <w:r>
+        <w:rPr>
+          <w:rFonts w:ascii="Segoe UI" w:hAnsi="Segoe UI" w:cs="Segoe UI"/>
+          <w:color w:val="323130"/>
+          <w:sz w:val="20"/>
+          <w:szCs w:val="20"/>
+          <w:shd w:val="clear" w:color="auto" w:fill="FFFFFF"/>
+        </w:rPr>
+        <w:t>Click Add permissions</w:t>
+      </w:r>
+    </w:p>
+    <w:p>
+      <w:pPr>
+        <w:pStyle w:val="ListParagraph"/>
+        <w:numPr>
+          <w:ilvl w:val="0"/>
+          <w:numId w:val="7"/>
+        </w:numPr>
+      </w:pPr>
+      <w:r>
+        <w:rPr>
+          <w:rFonts w:ascii="Segoe UI" w:hAnsi="Segoe UI" w:cs="Segoe UI"/>
+          <w:color w:val="323130"/>
+          <w:sz w:val="20"/>
+          <w:szCs w:val="20"/>
+          <w:shd w:val="clear" w:color="auto" w:fill="FFFFFF"/>
+        </w:rPr>
+        <w:t>Leave the Microsoft Graph User.Read permissions in place.</w:t>
+      </w:r>
+    </w:p>
+    <w:p>
+      <w:pPr>
+        <w:pStyle w:val="ListParagraph"/>
+        <w:numPr>
+          <w:ilvl w:val="0"/>
+          <w:numId w:val="7"/>
+        </w:numPr>
+      </w:pPr>
+      <w:r>
+        <w:rPr>
+          <w:rFonts w:ascii="Segoe UI" w:hAnsi="Segoe UI" w:cs="Segoe UI"/>
+          <w:color w:val="323130"/>
+          <w:sz w:val="20"/>
+          <w:szCs w:val="20"/>
+          <w:shd w:val="clear" w:color="auto" w:fill="FFFFFF"/>
+        </w:rPr>
+        <w:t>Go to Certificates &amp; Secrets</w:t>
+      </w:r>
+    </w:p>
+    <w:p>
+      <w:pPr>
+        <w:pStyle w:val="ListParagraph"/>
+        <w:numPr>
+          <w:ilvl w:val="0"/>
+          <w:numId w:val="7"/>
+        </w:numPr>
+      </w:pPr>
+      <w:r>
+        <w:rPr>
+          <w:rFonts w:ascii="Segoe UI" w:hAnsi="Segoe UI" w:cs="Segoe UI"/>
+          <w:color w:val="323130"/>
+          <w:sz w:val="20"/>
+          <w:szCs w:val="20"/>
+          <w:shd w:val="clear" w:color="auto" w:fill="FFFFFF"/>
+        </w:rPr>
+        <w:t>Click New Client Secret</w:t>
+      </w:r>
+    </w:p>
+    <w:p>
+      <w:pPr>
+        <w:pStyle w:val="ListParagraph"/>
+        <w:numPr>
+          <w:ilvl w:val="1"/>
+          <w:numId w:val="7"/>
+        </w:numPr>
+      </w:pPr>
+      <w:r>
+        <w:rPr>
+          <w:rFonts w:ascii="Segoe UI" w:hAnsi="Segoe UI" w:cs="Segoe UI"/>
+          <w:color w:val="323130"/>
+          <w:sz w:val="20"/>
+          <w:szCs w:val="20"/>
+          <w:shd w:val="clear" w:color="auto" w:fill="FFFFFF"/>
+        </w:rPr>
+        <w:t>Enter a name, select the Expiration (for dev purposes, select Never)</w:t>
+      </w:r>
+    </w:p>
+    <w:p>
+      <w:pPr>
+        <w:pStyle w:val="ListParagraph"/>
+        <w:numPr>
+          <w:ilvl w:val="1"/>
+          <w:numId w:val="7"/>
+        </w:numPr>
+      </w:pPr>
+      <w:r>
+        <w:t>COPY THE VALUE (you can only do this once!) – this is the ClientSecret.</w:t>
+      </w:r>
+    </w:p>
+    <w:p>
+      <w:pPr>
+        <w:pStyle w:val="ListParagraph"/>
+        <w:numPr>
+          <w:ilvl w:val="0"/>
+          <w:numId w:val="7"/>
+        </w:numPr>
+      </w:pPr>
+      <w:r>
+        <w:t>In the code, update the ClientID and ClientSecret in the globalVariables.js file. The ClientID can be seen in the Overview of the app.</w:t>
+      </w:r>
+    </w:p>
+    <w:p>
+      <w:pPr>
+        <w:pStyle w:val="Heading2"/>
+      </w:pPr>
+      <w:r>
+        <w:t>Push the app to Google</w:t>
+      </w:r>
+    </w:p>
+    <w:p>
+      <w:r>
+        <w:t>Go back to VS Code and use the command “clasp push” to upload the code to google.</w:t>
+      </w:r>
+    </w:p>
+    <w:p/>
+    <w:p>
+      <w:pPr>
+        <w:pStyle w:val="Heading2"/>
+      </w:pPr>
+      <w:r>
+        <w:lastRenderedPageBreak/>
         <w:t>Test the Add-on</w:t>
       </w:r>
     </w:p>
@@ -529,6 +945,11 @@
       </w:pPr>
       <w:r>
         <w:t>Click Install add-on</w:t>
+      </w:r>
+    </w:p>
+    <w:p>
+      <w:r>
+        <w:t xml:space="preserve"> You can also perform the above step with the “clasp publish” command.</w:t>
       </w:r>
     </w:p>
     <w:p>
@@ -654,7 +1075,6 @@
         <w:pStyle w:val="Heading1"/>
       </w:pPr>
       <w:r>
-        <w:lastRenderedPageBreak/>
         <w:t>Domain Publishing</w:t>
       </w:r>
     </w:p>
@@ -775,6 +1195,7 @@
         </w:numPr>
       </w:pPr>
       <w:r>
+        <w:lastRenderedPageBreak/>
         <w:t>Manifest entrypoints: gmail add-on</w:t>
       </w:r>
     </w:p>
@@ -1112,7 +1533,6 @@
         </w:numPr>
       </w:pPr>
       <w:r>
-        <w:lastRenderedPageBreak/>
         <w:t>G Suite Add-ons Extensio</w:t>
       </w:r>
     </w:p>
@@ -1262,6 +1682,7 @@
         </w:numPr>
       </w:pPr>
       <w:r>
+        <w:lastRenderedPageBreak/>
         <w:t>Screenshot (640x400): TODO</w:t>
       </w:r>
     </w:p>
@@ -1964,11 +2385,7 @@
         </mc:Choice>
         <mc:Fallback>
           <w:pict>
-            <v:shapetype w14:anchorId="7BE5E10E" id="_x0000_t202" coordsize="21600,21600" o:spt="202" path="m,l,21600r21600,l21600,xe">
-              <v:stroke joinstyle="miter"/>
-              <v:path gradientshapeok="t" o:connecttype="rect"/>
-            </v:shapetype>
-            <v:shape id="Text Box 3" o:spid="_x0000_s1027" type="#_x0000_t202" alt="Sensitivity: Internal" style="position:absolute;margin-left:0;margin-top:.05pt;width:34.95pt;height:34.95pt;z-index:251660288;visibility:visible;mso-wrap-style:none;mso-wrap-distance-left:0;mso-wrap-distance-top:0;mso-wrap-distance-right:0;mso-wrap-distance-bottom:0;mso-position-horizontal:left;mso-position-horizontal-relative:left-margin-area;mso-position-vertical:absolute;mso-position-vertical-relative:text;v-text-anchor:top" o:gfxdata="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" filled="f" stroked="f">
+            <v:shape w14:anchorId="7BE5E10E" id="Text Box 3" o:spid="_x0000_s1028" type="#_x0000_t202" alt="Sensitivity: Internal" style="position:absolute;margin-left:0;margin-top:.05pt;width:34.95pt;height:34.95pt;z-index:251660288;visibility:visible;mso-wrap-style:none;mso-wrap-distance-left:0;mso-wrap-distance-top:0;mso-wrap-distance-right:0;mso-wrap-distance-bottom:0;mso-position-horizontal:left;mso-position-horizontal-relative:left-margin-area;mso-position-vertical:absolute;mso-position-vertical-relative:text;v-text-anchor:top" o:gfxdata="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" filled="f" stroked="f">
               <v:textbox style="mso-fit-shape-to-text:t" inset="15pt,0,0,0">
                 <w:txbxContent>
                   <w:p>
@@ -2086,7 +2503,7 @@
               <v:stroke joinstyle="miter"/>
               <v:path gradientshapeok="t" o:connecttype="rect"/>
             </v:shapetype>
-            <v:shape id="Text Box 1" o:spid="_x0000_s1028" type="#_x0000_t202" alt="Sensitivity: Internal" style="position:absolute;margin-left:0;margin-top:.05pt;width:34.95pt;height:34.95pt;z-index:251658240;visibility:visible;mso-wrap-style:none;mso-wrap-distance-left:0;mso-wrap-distance-top:0;mso-wrap-distance-right:0;mso-wrap-distance-bottom:0;mso-position-horizontal:left;mso-position-horizontal-relative:left-margin-area;mso-position-vertical:absolute;mso-position-vertical-relative:text;v-text-anchor:top" o:gfxdata="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" filled="f" stroked="f">
+            <v:shape id="Text Box 1" o:spid="_x0000_s1029" type="#_x0000_t202" alt="Sensitivity: Internal" style="position:absolute;margin-left:0;margin-top:.05pt;width:34.95pt;height:34.95pt;z-index:251658240;visibility:visible;mso-wrap-style:none;mso-wrap-distance-left:0;mso-wrap-distance-top:0;mso-wrap-distance-right:0;mso-wrap-distance-bottom:0;mso-position-horizontal:left;mso-position-horizontal-relative:left-margin-area;mso-position-vertical:absolute;mso-position-vertical-relative:text;v-text-anchor:top" o:gfxdata="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" filled="f" stroked="f">
               <v:textbox style="mso-fit-shape-to-text:t" inset="15pt,0,0,0">
                 <w:txbxContent>
                   <w:p>
@@ -2379,6 +2796,95 @@
     </w:lvl>
   </w:abstractNum>
   <w:abstractNum w:abstractNumId="2" w15:restartNumberingAfterBreak="0">
+    <w:nsid w:val="33214088"/>
+    <w:multiLevelType w:val="hybridMultilevel"/>
+    <w:tmpl w:val="B45CA3A0"/>
+    <w:lvl w:ilvl="0" w:tplc="0809000F">
+      <w:start w:val="1"/>
+      <w:numFmt w:val="decimal"/>
+      <w:lvlText w:val="%1."/>
+      <w:lvlJc w:val="left"/>
+      <w:pPr>
+        <w:ind w:left="720" w:hanging="360"/>
+      </w:pPr>
+      <w:rPr>
+        <w:rFonts w:hint="default"/>
+      </w:rPr>
+    </w:lvl>
+    <w:lvl w:ilvl="1" w:tplc="08090019">
+      <w:start w:val="1"/>
+      <w:numFmt w:val="lowerLetter"/>
+      <w:lvlText w:val="%2."/>
+      <w:lvlJc w:val="left"/>
+      <w:pPr>
+        <w:ind w:left="1440" w:hanging="360"/>
+      </w:pPr>
+    </w:lvl>
+    <w:lvl w:ilvl="2" w:tplc="0809001B" w:tentative="1">
+      <w:start w:val="1"/>
+      <w:numFmt w:val="lowerRoman"/>
+      <w:lvlText w:val="%3."/>
+      <w:lvlJc w:val="right"/>
+      <w:pPr>
+        <w:ind w:left="2160" w:hanging="180"/>
+      </w:pPr>
+    </w:lvl>
+    <w:lvl w:ilvl="3" w:tplc="0809000F" w:tentative="1">
+      <w:start w:val="1"/>
+      <w:numFmt w:val="decimal"/>
+      <w:lvlText w:val="%4."/>
+      <w:lvlJc w:val="left"/>
+      <w:pPr>
+        <w:ind w:left="2880" w:hanging="360"/>
+      </w:pPr>
+    </w:lvl>
+    <w:lvl w:ilvl="4" w:tplc="08090019" w:tentative="1">
+      <w:start w:val="1"/>
+      <w:numFmt w:val="lowerLetter"/>
+      <w:lvlText w:val="%5."/>
+      <w:lvlJc w:val="left"/>
+      <w:pPr>
+        <w:ind w:left="3600" w:hanging="360"/>
+      </w:pPr>
+    </w:lvl>
+    <w:lvl w:ilvl="5" w:tplc="0809001B" w:tentative="1">
+      <w:start w:val="1"/>
+      <w:numFmt w:val="lowerRoman"/>
+      <w:lvlText w:val="%6."/>
+      <w:lvlJc w:val="right"/>
+      <w:pPr>
+        <w:ind w:left="4320" w:hanging="180"/>
+      </w:pPr>
+    </w:lvl>
+    <w:lvl w:ilvl="6" w:tplc="0809000F" w:tentative="1">
+      <w:start w:val="1"/>
+      <w:numFmt w:val="decimal"/>
+      <w:lvlText w:val="%7."/>
+      <w:lvlJc w:val="left"/>
+      <w:pPr>
+        <w:ind w:left="5040" w:hanging="360"/>
+      </w:pPr>
+    </w:lvl>
+    <w:lvl w:ilvl="7" w:tplc="08090019" w:tentative="1">
+      <w:start w:val="1"/>
+      <w:numFmt w:val="lowerLetter"/>
+      <w:lvlText w:val="%8."/>
+      <w:lvlJc w:val="left"/>
+      <w:pPr>
+        <w:ind w:left="5760" w:hanging="360"/>
+      </w:pPr>
+    </w:lvl>
+    <w:lvl w:ilvl="8" w:tplc="0809001B" w:tentative="1">
+      <w:start w:val="1"/>
+      <w:numFmt w:val="lowerRoman"/>
+      <w:lvlText w:val="%9."/>
+      <w:lvlJc w:val="right"/>
+      <w:pPr>
+        <w:ind w:left="6480" w:hanging="180"/>
+      </w:pPr>
+    </w:lvl>
+  </w:abstractNum>
+  <w:abstractNum w:abstractNumId="3" w15:restartNumberingAfterBreak="0">
     <w:nsid w:val="38210971"/>
     <w:multiLevelType w:val="hybridMultilevel"/>
     <w:tmpl w:val="92788EAA"/>
@@ -2467,7 +2973,7 @@
       </w:pPr>
     </w:lvl>
   </w:abstractNum>
-  <w:abstractNum w:abstractNumId="3" w15:restartNumberingAfterBreak="0">
+  <w:abstractNum w:abstractNumId="4" w15:restartNumberingAfterBreak="0">
     <w:nsid w:val="44CD31DD"/>
     <w:multiLevelType w:val="hybridMultilevel"/>
     <w:tmpl w:val="59603DE6"/>
@@ -2579,7 +3085,7 @@
       </w:rPr>
     </w:lvl>
   </w:abstractNum>
-  <w:abstractNum w:abstractNumId="4" w15:restartNumberingAfterBreak="0">
+  <w:abstractNum w:abstractNumId="5" w15:restartNumberingAfterBreak="0">
     <w:nsid w:val="4CCA2D52"/>
     <w:multiLevelType w:val="hybridMultilevel"/>
     <w:tmpl w:val="A58A13DE"/>
@@ -2668,7 +3174,7 @@
       </w:pPr>
     </w:lvl>
   </w:abstractNum>
-  <w:abstractNum w:abstractNumId="5" w15:restartNumberingAfterBreak="0">
+  <w:abstractNum w:abstractNumId="6" w15:restartNumberingAfterBreak="0">
     <w:nsid w:val="69692C2B"/>
     <w:multiLevelType w:val="hybridMultilevel"/>
     <w:tmpl w:val="B734CAEE"/>
@@ -2758,22 +3264,25 @@
     </w:lvl>
   </w:abstractNum>
   <w:num w:numId="1">
-    <w:abstractNumId w:val="5"/>
+    <w:abstractNumId w:val="6"/>
   </w:num>
   <w:num w:numId="2">
-    <w:abstractNumId w:val="3"/>
+    <w:abstractNumId w:val="4"/>
   </w:num>
   <w:num w:numId="3">
-    <w:abstractNumId w:val="4"/>
+    <w:abstractNumId w:val="5"/>
   </w:num>
   <w:num w:numId="4">
     <w:abstractNumId w:val="0"/>
   </w:num>
   <w:num w:numId="5">
-    <w:abstractNumId w:val="2"/>
+    <w:abstractNumId w:val="3"/>
   </w:num>
   <w:num w:numId="6">
     <w:abstractNumId w:val="1"/>
+  </w:num>
+  <w:num w:numId="7">
+    <w:abstractNumId w:val="2"/>
   </w:num>
 </w:numbering>
 </file>

</xml_diff>